<commit_message>
Created SVGs and adjusted RISC-V_EX
</commit_message>
<xml_diff>
--- a/Documentation/RISC-V IF.docx
+++ b/Documentation/RISC-V IF.docx
@@ -34,9 +34,9 @@
         </w:rPr>
         <w:drawing>
           <wp:inline distT="0" distB="0" distL="0" distR="0">
-            <wp:extent cx="4139006" cy="2019300"/>
+            <wp:extent cx="4638095" cy="2314286"/>
             <wp:effectExtent l="0" t="0" r="0" b="0"/>
-            <wp:docPr id="1" name="Picture 1"/>
+            <wp:docPr id="3" name="Picture 3"/>
             <wp:cNvGraphicFramePr>
               <a:graphicFrameLocks xmlns:a="http://schemas.openxmlformats.org/drawingml/2006/main" noChangeAspect="1"/>
             </wp:cNvGraphicFramePr>
@@ -44,7 +44,7 @@
               <a:graphicData uri="http://schemas.openxmlformats.org/drawingml/2006/picture">
                 <pic:pic xmlns:pic="http://schemas.openxmlformats.org/drawingml/2006/picture">
                   <pic:nvPicPr>
-                    <pic:cNvPr id="1" name="RISC-V IF.png"/>
+                    <pic:cNvPr id="3" name="RISC-V_IF_Symbol.png"/>
                     <pic:cNvPicPr/>
                   </pic:nvPicPr>
                   <pic:blipFill>
@@ -62,7 +62,7 @@
                   <pic:spPr>
                     <a:xfrm>
                       <a:off x="0" y="0"/>
-                      <a:ext cx="4172523" cy="2035652"/>
+                      <a:ext cx="4638095" cy="2314286"/>
                     </a:xfrm>
                     <a:prstGeom prst="rect">
                       <a:avLst/>
@@ -111,7 +111,34 @@
         <w:t>” on the rising edge of every cl</w:t>
       </w:r>
       <w:r>
-        <w:t>ock cycle.</w:t>
+        <w:t>ock cycle</w:t>
+      </w:r>
+      <w:r>
+        <w:t xml:space="preserve"> if “</w:t>
+      </w:r>
+      <w:proofErr w:type="spellStart"/>
+      <w:r>
+        <w:t>ce</w:t>
+      </w:r>
+      <w:proofErr w:type="spellEnd"/>
+      <w:r>
+        <w:t>” is asserted and “</w:t>
+      </w:r>
+      <w:proofErr w:type="spellStart"/>
+      <w:r>
+        <w:t>mem_busy</w:t>
+      </w:r>
+      <w:proofErr w:type="spellEnd"/>
+      <w:r>
+        <w:t>” is de</w:t>
+      </w:r>
+      <w:r>
+        <w:t>-</w:t>
+      </w:r>
+      <w:bookmarkStart w:id="0" w:name="_GoBack"/>
+      <w:bookmarkEnd w:id="0"/>
+      <w:r>
+        <w:t>asserted.</w:t>
       </w:r>
     </w:p>
     <w:p>
@@ -271,6 +298,60 @@
             <w:pPr>
               <w:jc w:val="center"/>
             </w:pPr>
+            <w:proofErr w:type="spellStart"/>
+            <w:r>
+              <w:t>ce</w:t>
+            </w:r>
+            <w:proofErr w:type="spellEnd"/>
+          </w:p>
+        </w:tc>
+        <w:tc>
+          <w:tcPr>
+            <w:tcW w:w="4675" w:type="dxa"/>
+          </w:tcPr>
+          <w:p>
+            <w:r>
+              <w:t>Chip enable signal</w:t>
+            </w:r>
+          </w:p>
+        </w:tc>
+      </w:tr>
+      <w:tr>
+        <w:tc>
+          <w:tcPr>
+            <w:tcW w:w="4675" w:type="dxa"/>
+          </w:tcPr>
+          <w:p>
+            <w:pPr>
+              <w:jc w:val="center"/>
+            </w:pPr>
+            <w:proofErr w:type="spellStart"/>
+            <w:r>
+              <w:t>mem_busy</w:t>
+            </w:r>
+            <w:proofErr w:type="spellEnd"/>
+          </w:p>
+        </w:tc>
+        <w:tc>
+          <w:tcPr>
+            <w:tcW w:w="4675" w:type="dxa"/>
+          </w:tcPr>
+          <w:p>
+            <w:r>
+              <w:t>Memory is currently busy, halt system</w:t>
+            </w:r>
+          </w:p>
+        </w:tc>
+      </w:tr>
+      <w:tr>
+        <w:tc>
+          <w:tcPr>
+            <w:tcW w:w="4675" w:type="dxa"/>
+          </w:tcPr>
+          <w:p>
+            <w:pPr>
+              <w:jc w:val="center"/>
+            </w:pPr>
             <w:r>
               <w:t>p</w:t>
             </w:r>
@@ -339,9 +420,9 @@
         </w:rPr>
         <w:drawing>
           <wp:inline distT="0" distB="0" distL="0" distR="0">
-            <wp:extent cx="4863505" cy="3009900"/>
-            <wp:effectExtent l="0" t="0" r="0" b="0"/>
-            <wp:docPr id="2" name="Picture 2"/>
+            <wp:extent cx="5943600" cy="1514475"/>
+            <wp:effectExtent l="0" t="0" r="0" b="9525"/>
+            <wp:docPr id="4" name="Picture 4"/>
             <wp:cNvGraphicFramePr>
               <a:graphicFrameLocks xmlns:a="http://schemas.openxmlformats.org/drawingml/2006/main" noChangeAspect="1"/>
             </wp:cNvGraphicFramePr>
@@ -349,7 +430,7 @@
               <a:graphicData uri="http://schemas.openxmlformats.org/drawingml/2006/picture">
                 <pic:pic xmlns:pic="http://schemas.openxmlformats.org/drawingml/2006/picture">
                   <pic:nvPicPr>
-                    <pic:cNvPr id="2" name="RISC-V IF (1).png"/>
+                    <pic:cNvPr id="4" name="RISC-V_IF_Function.png"/>
                     <pic:cNvPicPr/>
                   </pic:nvPicPr>
                   <pic:blipFill>
@@ -367,7 +448,7 @@
                   <pic:spPr>
                     <a:xfrm>
                       <a:off x="0" y="0"/>
-                      <a:ext cx="4932403" cy="3052539"/>
+                      <a:ext cx="5943600" cy="1514475"/>
                     </a:xfrm>
                     <a:prstGeom prst="rect">
                       <a:avLst/>
@@ -382,13 +463,39 @@
     </w:p>
     <w:p>
       <w:r>
-        <w:t xml:space="preserve">The 32-bit program counter is currently connected to a 32-bit 2-cycle buffer to compensate for the 1 cycle delays imposed by Xilinx Block RAMs (BRAMs). This results in the current instruction and the next sequential instruction being asserted for 3 cycles total. </w:t>
+        <w:t>If “</w:t>
       </w:r>
+      <w:proofErr w:type="spellStart"/>
       <w:r>
-        <w:t xml:space="preserve">For byte addressable memories, the adder will add 4 to the current program counter, </w:t>
+        <w:t>ce</w:t>
       </w:r>
+      <w:proofErr w:type="spellEnd"/>
       <w:r>
-        <w:t>for word (32-bit) addressable memories, the adder will add 1 to the current program counter.</w:t>
+        <w:t>” enable is asserted and “</w:t>
+      </w:r>
+      <w:proofErr w:type="spellStart"/>
+      <w:r>
+        <w:t>mem_busy</w:t>
+      </w:r>
+      <w:proofErr w:type="spellEnd"/>
+      <w:r>
+        <w:t>” is de-asserted, the chip enable for the 32x1-bit D-Flip flops is asserted, allowing “</w:t>
+      </w:r>
+      <w:proofErr w:type="spellStart"/>
+      <w:r>
+        <w:t>npc</w:t>
+      </w:r>
+      <w:proofErr w:type="spellEnd"/>
+      <w:r>
+        <w:t>” to propagate to “pc” on the next rising edge of the clock. When “</w:t>
+      </w:r>
+      <w:proofErr w:type="spellStart"/>
+      <w:r>
+        <w:t>rst_b</w:t>
+      </w:r>
+      <w:proofErr w:type="spellEnd"/>
+      <w:r>
+        <w:t>” is de-asserted the D-Flip Flop’s output is forced to 0. The current output of the D-Flip flop has 4 or “100” in binary added to it, to produce the next sequential location.</w:t>
       </w:r>
     </w:p>
     <w:p>
@@ -412,9 +519,24 @@
       </w:r>
     </w:p>
     <w:p>
-      <w:bookmarkStart w:id="0" w:name="_GoBack"/>
-      <w:bookmarkEnd w:id="0"/>
+      <w:pPr>
+        <w:pStyle w:val="ListParagraph"/>
+        <w:numPr>
+          <w:ilvl w:val="0"/>
+          <w:numId w:val="30"/>
+        </w:numPr>
+      </w:pPr>
+      <w:r>
+        <w:t xml:space="preserve">Revision 0.02 – Updated documentation to encompass changes made to core to </w:t>
+      </w:r>
+      <w:r>
+        <w:t>marry with the</w:t>
+      </w:r>
+      <w:r>
+        <w:t xml:space="preserve"> SCC</w:t>
+      </w:r>
     </w:p>
+    <w:p/>
     <w:sectPr>
       <w:footerReference w:type="default" r:id="rId12"/>
       <w:pgSz w:w="12240" w:h="15840"/>
@@ -3287,141 +3409,6 @@
 </file>
 
 <file path=customXml/item1.xml><?xml version="1.0" encoding="utf-8"?>
-<?mso-contentType ?>
-<FormTemplates xmlns="http://schemas.microsoft.com/sharepoint/v3/contenttype/forms">
-  <Display>DocumentLibraryForm</Display>
-  <Edit>AssetEditForm</Edit>
-  <New>DocumentLibraryForm</New>
-</FormTemplates>
-</file>
-
-<file path=customXml/item2.xml><?xml version="1.0" encoding="utf-8"?>
-<p:properties xmlns:p="http://schemas.microsoft.com/office/2006/metadata/properties" xmlns:xsi="http://www.w3.org/2001/XMLSchema-instance" xmlns:pc="http://schemas.microsoft.com/office/infopath/2007/PartnerControls">
-  <documentManagement>
-    <APDescription xmlns="4873beb7-5857-4685-be1f-d57550cc96cc" xsi:nil="true"/>
-    <AssetExpire xmlns="4873beb7-5857-4685-be1f-d57550cc96cc">2029-01-01T08:00:00+00:00</AssetExpire>
-    <CampaignTagsTaxHTField0 xmlns="4873beb7-5857-4685-be1f-d57550cc96cc">
-      <Terms xmlns="http://schemas.microsoft.com/office/infopath/2007/PartnerControls"/>
-    </CampaignTagsTaxHTField0>
-    <IntlLangReviewDate xmlns="4873beb7-5857-4685-be1f-d57550cc96cc" xsi:nil="true"/>
-    <TPFriendlyName xmlns="4873beb7-5857-4685-be1f-d57550cc96cc" xsi:nil="true"/>
-    <IntlLangReview xmlns="4873beb7-5857-4685-be1f-d57550cc96cc">false</IntlLangReview>
-    <LocLastLocAttemptVersionLookup xmlns="4873beb7-5857-4685-be1f-d57550cc96cc">856581</LocLastLocAttemptVersionLookup>
-    <PolicheckWords xmlns="4873beb7-5857-4685-be1f-d57550cc96cc" xsi:nil="true"/>
-    <SubmitterId xmlns="4873beb7-5857-4685-be1f-d57550cc96cc" xsi:nil="true"/>
-    <AcquiredFrom xmlns="4873beb7-5857-4685-be1f-d57550cc96cc">Internal MS</AcquiredFrom>
-    <EditorialStatus xmlns="4873beb7-5857-4685-be1f-d57550cc96cc">Complete</EditorialStatus>
-    <Markets xmlns="4873beb7-5857-4685-be1f-d57550cc96cc"/>
-    <OriginAsset xmlns="4873beb7-5857-4685-be1f-d57550cc96cc" xsi:nil="true"/>
-    <AssetStart xmlns="4873beb7-5857-4685-be1f-d57550cc96cc">2012-09-19T07:42:00+00:00</AssetStart>
-    <FriendlyTitle xmlns="4873beb7-5857-4685-be1f-d57550cc96cc" xsi:nil="true"/>
-    <MarketSpecific xmlns="4873beb7-5857-4685-be1f-d57550cc96cc">false</MarketSpecific>
-    <TPNamespace xmlns="4873beb7-5857-4685-be1f-d57550cc96cc" xsi:nil="true"/>
-    <PublishStatusLookup xmlns="4873beb7-5857-4685-be1f-d57550cc96cc">
-      <Value>1622610</Value>
-    </PublishStatusLookup>
-    <APAuthor xmlns="4873beb7-5857-4685-be1f-d57550cc96cc">
-      <UserInfo>
-        <DisplayName>REDMOND\v-aptall</DisplayName>
-        <AccountId>2566</AccountId>
-        <AccountType/>
-      </UserInfo>
-    </APAuthor>
-    <TPCommandLine xmlns="4873beb7-5857-4685-be1f-d57550cc96cc" xsi:nil="true"/>
-    <IntlLangReviewer xmlns="4873beb7-5857-4685-be1f-d57550cc96cc" xsi:nil="true"/>
-    <OpenTemplate xmlns="4873beb7-5857-4685-be1f-d57550cc96cc">true</OpenTemplate>
-    <CSXSubmissionDate xmlns="4873beb7-5857-4685-be1f-d57550cc96cc" xsi:nil="true"/>
-    <TaxCatchAll xmlns="4873beb7-5857-4685-be1f-d57550cc96cc"/>
-    <Manager xmlns="4873beb7-5857-4685-be1f-d57550cc96cc" xsi:nil="true"/>
-    <NumericId xmlns="4873beb7-5857-4685-be1f-d57550cc96cc" xsi:nil="true"/>
-    <ParentAssetId xmlns="4873beb7-5857-4685-be1f-d57550cc96cc" xsi:nil="true"/>
-    <OriginalSourceMarket xmlns="4873beb7-5857-4685-be1f-d57550cc96cc" xsi:nil="true"/>
-    <ApprovalStatus xmlns="4873beb7-5857-4685-be1f-d57550cc96cc">InProgress</ApprovalStatus>
-    <TPComponent xmlns="4873beb7-5857-4685-be1f-d57550cc96cc" xsi:nil="true"/>
-    <EditorialTags xmlns="4873beb7-5857-4685-be1f-d57550cc96cc" xsi:nil="true"/>
-    <TPExecutable xmlns="4873beb7-5857-4685-be1f-d57550cc96cc" xsi:nil="true"/>
-    <TPLaunchHelpLink xmlns="4873beb7-5857-4685-be1f-d57550cc96cc" xsi:nil="true"/>
-    <LocComments xmlns="4873beb7-5857-4685-be1f-d57550cc96cc" xsi:nil="true"/>
-    <LocRecommendedHandoff xmlns="4873beb7-5857-4685-be1f-d57550cc96cc" xsi:nil="true"/>
-    <SourceTitle xmlns="4873beb7-5857-4685-be1f-d57550cc96cc" xsi:nil="true"/>
-    <CSXUpdate xmlns="4873beb7-5857-4685-be1f-d57550cc96cc">false</CSXUpdate>
-    <IntlLocPriority xmlns="4873beb7-5857-4685-be1f-d57550cc96cc" xsi:nil="true"/>
-    <UAProjectedTotalWords xmlns="4873beb7-5857-4685-be1f-d57550cc96cc" xsi:nil="true"/>
-    <AssetType xmlns="4873beb7-5857-4685-be1f-d57550cc96cc">TP</AssetType>
-    <MachineTranslated xmlns="4873beb7-5857-4685-be1f-d57550cc96cc">false</MachineTranslated>
-    <OutputCachingOn xmlns="4873beb7-5857-4685-be1f-d57550cc96cc">false</OutputCachingOn>
-    <TemplateStatus xmlns="4873beb7-5857-4685-be1f-d57550cc96cc">Complete</TemplateStatus>
-    <IsSearchable xmlns="4873beb7-5857-4685-be1f-d57550cc96cc">true</IsSearchable>
-    <ContentItem xmlns="4873beb7-5857-4685-be1f-d57550cc96cc" xsi:nil="true"/>
-    <HandoffToMSDN xmlns="4873beb7-5857-4685-be1f-d57550cc96cc" xsi:nil="true"/>
-    <ShowIn xmlns="4873beb7-5857-4685-be1f-d57550cc96cc">Show everywhere</ShowIn>
-    <ThumbnailAssetId xmlns="4873beb7-5857-4685-be1f-d57550cc96cc" xsi:nil="true"/>
-    <UALocComments xmlns="4873beb7-5857-4685-be1f-d57550cc96cc" xsi:nil="true"/>
-    <UALocRecommendation xmlns="4873beb7-5857-4685-be1f-d57550cc96cc">Localize</UALocRecommendation>
-    <LastModifiedDateTime xmlns="4873beb7-5857-4685-be1f-d57550cc96cc" xsi:nil="true"/>
-    <LegacyData xmlns="4873beb7-5857-4685-be1f-d57550cc96cc" xsi:nil="true"/>
-    <LocManualTestRequired xmlns="4873beb7-5857-4685-be1f-d57550cc96cc">false</LocManualTestRequired>
-    <LocMarketGroupTiers2 xmlns="4873beb7-5857-4685-be1f-d57550cc96cc" xsi:nil="true"/>
-    <ClipArtFilename xmlns="4873beb7-5857-4685-be1f-d57550cc96cc" xsi:nil="true"/>
-    <TPApplication xmlns="4873beb7-5857-4685-be1f-d57550cc96cc" xsi:nil="true"/>
-    <CSXHash xmlns="4873beb7-5857-4685-be1f-d57550cc96cc" xsi:nil="true"/>
-    <DirectSourceMarket xmlns="4873beb7-5857-4685-be1f-d57550cc96cc" xsi:nil="true"/>
-    <PrimaryImageGen xmlns="4873beb7-5857-4685-be1f-d57550cc96cc">true</PrimaryImageGen>
-    <PlannedPubDate xmlns="4873beb7-5857-4685-be1f-d57550cc96cc" xsi:nil="true"/>
-    <CSXSubmissionMarket xmlns="4873beb7-5857-4685-be1f-d57550cc96cc" xsi:nil="true"/>
-    <Downloads xmlns="4873beb7-5857-4685-be1f-d57550cc96cc">0</Downloads>
-    <ArtSampleDocs xmlns="4873beb7-5857-4685-be1f-d57550cc96cc" xsi:nil="true"/>
-    <TrustLevel xmlns="4873beb7-5857-4685-be1f-d57550cc96cc">1 Microsoft Managed Content</TrustLevel>
-    <BlockPublish xmlns="4873beb7-5857-4685-be1f-d57550cc96cc">false</BlockPublish>
-    <TPLaunchHelpLinkType xmlns="4873beb7-5857-4685-be1f-d57550cc96cc">Template</TPLaunchHelpLinkType>
-    <LocalizationTagsTaxHTField0 xmlns="4873beb7-5857-4685-be1f-d57550cc96cc">
-      <Terms xmlns="http://schemas.microsoft.com/office/infopath/2007/PartnerControls"/>
-    </LocalizationTagsTaxHTField0>
-    <BusinessGroup xmlns="4873beb7-5857-4685-be1f-d57550cc96cc" xsi:nil="true"/>
-    <Providers xmlns="4873beb7-5857-4685-be1f-d57550cc96cc" xsi:nil="true"/>
-    <TemplateTemplateType xmlns="4873beb7-5857-4685-be1f-d57550cc96cc">Word Document Template</TemplateTemplateType>
-    <TimesCloned xmlns="4873beb7-5857-4685-be1f-d57550cc96cc" xsi:nil="true"/>
-    <TPAppVersion xmlns="4873beb7-5857-4685-be1f-d57550cc96cc" xsi:nil="true"/>
-    <VoteCount xmlns="4873beb7-5857-4685-be1f-d57550cc96cc" xsi:nil="true"/>
-    <AverageRating xmlns="4873beb7-5857-4685-be1f-d57550cc96cc" xsi:nil="true"/>
-    <FeatureTagsTaxHTField0 xmlns="4873beb7-5857-4685-be1f-d57550cc96cc">
-      <Terms xmlns="http://schemas.microsoft.com/office/infopath/2007/PartnerControls"/>
-    </FeatureTagsTaxHTField0>
-    <Provider xmlns="4873beb7-5857-4685-be1f-d57550cc96cc" xsi:nil="true"/>
-    <UACurrentWords xmlns="4873beb7-5857-4685-be1f-d57550cc96cc" xsi:nil="true"/>
-    <AssetId xmlns="4873beb7-5857-4685-be1f-d57550cc96cc">TP103457714</AssetId>
-    <TPClientViewer xmlns="4873beb7-5857-4685-be1f-d57550cc96cc" xsi:nil="true"/>
-    <DSATActionTaken xmlns="4873beb7-5857-4685-be1f-d57550cc96cc" xsi:nil="true"/>
-    <APEditor xmlns="4873beb7-5857-4685-be1f-d57550cc96cc">
-      <UserInfo>
-        <DisplayName/>
-        <AccountId xsi:nil="true"/>
-        <AccountType/>
-      </UserInfo>
-    </APEditor>
-    <TPInstallLocation xmlns="4873beb7-5857-4685-be1f-d57550cc96cc" xsi:nil="true"/>
-    <OOCacheId xmlns="4873beb7-5857-4685-be1f-d57550cc96cc" xsi:nil="true"/>
-    <IsDeleted xmlns="4873beb7-5857-4685-be1f-d57550cc96cc">false</IsDeleted>
-    <PublishTargets xmlns="4873beb7-5857-4685-be1f-d57550cc96cc">OfficeOnlineVNext</PublishTargets>
-    <ApprovalLog xmlns="4873beb7-5857-4685-be1f-d57550cc96cc" xsi:nil="true"/>
-    <BugNumber xmlns="4873beb7-5857-4685-be1f-d57550cc96cc" xsi:nil="true"/>
-    <CrawlForDependencies xmlns="4873beb7-5857-4685-be1f-d57550cc96cc">false</CrawlForDependencies>
-    <InternalTagsTaxHTField0 xmlns="4873beb7-5857-4685-be1f-d57550cc96cc">
-      <Terms xmlns="http://schemas.microsoft.com/office/infopath/2007/PartnerControls"/>
-    </InternalTagsTaxHTField0>
-    <LastHandOff xmlns="4873beb7-5857-4685-be1f-d57550cc96cc" xsi:nil="true"/>
-    <Milestone xmlns="4873beb7-5857-4685-be1f-d57550cc96cc" xsi:nil="true"/>
-    <OriginalRelease xmlns="4873beb7-5857-4685-be1f-d57550cc96cc">15</OriginalRelease>
-    <RecommendationsModifier xmlns="4873beb7-5857-4685-be1f-d57550cc96cc" xsi:nil="true"/>
-    <ScenarioTagsTaxHTField0 xmlns="4873beb7-5857-4685-be1f-d57550cc96cc">
-      <Terms xmlns="http://schemas.microsoft.com/office/infopath/2007/PartnerControls"/>
-    </ScenarioTagsTaxHTField0>
-    <UANotes xmlns="4873beb7-5857-4685-be1f-d57550cc96cc" xsi:nil="true"/>
-  </documentManagement>
-</p:properties>
-</file>
-
-<file path=customXml/item3.xml><?xml version="1.0" encoding="utf-8"?>
 <ct:contentTypeSchema xmlns:ct="http://schemas.microsoft.com/office/2006/metadata/contentType" xmlns:ma="http://schemas.microsoft.com/office/2006/metadata/properties/metaAttributes" ct:_="" ma:_="" ma:contentTypeName="TemplateFile" ma:contentTypeID="0x0101006EDDDB5EE6D98C44930B742096920B300400F5B6D36B3EF94B4E9A635CDF2A18F5B8" ma:contentTypeVersion="72" ma:contentTypeDescription="Create a new document." ma:contentTypeScope="" ma:versionID="a23e56308344d904b51738559c3d67c9">
   <xsd:schema xmlns:xsd="http://www.w3.org/2001/XMLSchema" xmlns:xs="http://www.w3.org/2001/XMLSchema" xmlns:p="http://schemas.microsoft.com/office/2006/metadata/properties" xmlns:ns2="4873beb7-5857-4685-be1f-d57550cc96cc" targetNamespace="http://schemas.microsoft.com/office/2006/metadata/properties" ma:root="true" ma:fieldsID="cd0908cc4600e77bf5da051303e00c8d" ns2:_="">
     <xsd:import namespace="4873beb7-5857-4685-be1f-d57550cc96cc"/>
@@ -4461,10 +4448,155 @@
 </ct:contentTypeSchema>
 </file>
 
+<file path=customXml/item2.xml><?xml version="1.0" encoding="utf-8"?>
+<p:properties xmlns:p="http://schemas.microsoft.com/office/2006/metadata/properties" xmlns:xsi="http://www.w3.org/2001/XMLSchema-instance" xmlns:pc="http://schemas.microsoft.com/office/infopath/2007/PartnerControls">
+  <documentManagement>
+    <APDescription xmlns="4873beb7-5857-4685-be1f-d57550cc96cc" xsi:nil="true"/>
+    <AssetExpire xmlns="4873beb7-5857-4685-be1f-d57550cc96cc">2029-01-01T08:00:00+00:00</AssetExpire>
+    <CampaignTagsTaxHTField0 xmlns="4873beb7-5857-4685-be1f-d57550cc96cc">
+      <Terms xmlns="http://schemas.microsoft.com/office/infopath/2007/PartnerControls"/>
+    </CampaignTagsTaxHTField0>
+    <IntlLangReviewDate xmlns="4873beb7-5857-4685-be1f-d57550cc96cc" xsi:nil="true"/>
+    <TPFriendlyName xmlns="4873beb7-5857-4685-be1f-d57550cc96cc" xsi:nil="true"/>
+    <IntlLangReview xmlns="4873beb7-5857-4685-be1f-d57550cc96cc">false</IntlLangReview>
+    <LocLastLocAttemptVersionLookup xmlns="4873beb7-5857-4685-be1f-d57550cc96cc">856581</LocLastLocAttemptVersionLookup>
+    <PolicheckWords xmlns="4873beb7-5857-4685-be1f-d57550cc96cc" xsi:nil="true"/>
+    <SubmitterId xmlns="4873beb7-5857-4685-be1f-d57550cc96cc" xsi:nil="true"/>
+    <AcquiredFrom xmlns="4873beb7-5857-4685-be1f-d57550cc96cc">Internal MS</AcquiredFrom>
+    <EditorialStatus xmlns="4873beb7-5857-4685-be1f-d57550cc96cc">Complete</EditorialStatus>
+    <Markets xmlns="4873beb7-5857-4685-be1f-d57550cc96cc"/>
+    <OriginAsset xmlns="4873beb7-5857-4685-be1f-d57550cc96cc" xsi:nil="true"/>
+    <AssetStart xmlns="4873beb7-5857-4685-be1f-d57550cc96cc">2012-09-19T07:42:00+00:00</AssetStart>
+    <FriendlyTitle xmlns="4873beb7-5857-4685-be1f-d57550cc96cc" xsi:nil="true"/>
+    <MarketSpecific xmlns="4873beb7-5857-4685-be1f-d57550cc96cc">false</MarketSpecific>
+    <TPNamespace xmlns="4873beb7-5857-4685-be1f-d57550cc96cc" xsi:nil="true"/>
+    <PublishStatusLookup xmlns="4873beb7-5857-4685-be1f-d57550cc96cc">
+      <Value>1622610</Value>
+    </PublishStatusLookup>
+    <APAuthor xmlns="4873beb7-5857-4685-be1f-d57550cc96cc">
+      <UserInfo>
+        <DisplayName>REDMOND\v-aptall</DisplayName>
+        <AccountId>2566</AccountId>
+        <AccountType/>
+      </UserInfo>
+    </APAuthor>
+    <TPCommandLine xmlns="4873beb7-5857-4685-be1f-d57550cc96cc" xsi:nil="true"/>
+    <IntlLangReviewer xmlns="4873beb7-5857-4685-be1f-d57550cc96cc" xsi:nil="true"/>
+    <OpenTemplate xmlns="4873beb7-5857-4685-be1f-d57550cc96cc">true</OpenTemplate>
+    <CSXSubmissionDate xmlns="4873beb7-5857-4685-be1f-d57550cc96cc" xsi:nil="true"/>
+    <TaxCatchAll xmlns="4873beb7-5857-4685-be1f-d57550cc96cc"/>
+    <Manager xmlns="4873beb7-5857-4685-be1f-d57550cc96cc" xsi:nil="true"/>
+    <NumericId xmlns="4873beb7-5857-4685-be1f-d57550cc96cc" xsi:nil="true"/>
+    <ParentAssetId xmlns="4873beb7-5857-4685-be1f-d57550cc96cc" xsi:nil="true"/>
+    <OriginalSourceMarket xmlns="4873beb7-5857-4685-be1f-d57550cc96cc" xsi:nil="true"/>
+    <ApprovalStatus xmlns="4873beb7-5857-4685-be1f-d57550cc96cc">InProgress</ApprovalStatus>
+    <TPComponent xmlns="4873beb7-5857-4685-be1f-d57550cc96cc" xsi:nil="true"/>
+    <EditorialTags xmlns="4873beb7-5857-4685-be1f-d57550cc96cc" xsi:nil="true"/>
+    <TPExecutable xmlns="4873beb7-5857-4685-be1f-d57550cc96cc" xsi:nil="true"/>
+    <TPLaunchHelpLink xmlns="4873beb7-5857-4685-be1f-d57550cc96cc" xsi:nil="true"/>
+    <LocComments xmlns="4873beb7-5857-4685-be1f-d57550cc96cc" xsi:nil="true"/>
+    <LocRecommendedHandoff xmlns="4873beb7-5857-4685-be1f-d57550cc96cc" xsi:nil="true"/>
+    <SourceTitle xmlns="4873beb7-5857-4685-be1f-d57550cc96cc" xsi:nil="true"/>
+    <CSXUpdate xmlns="4873beb7-5857-4685-be1f-d57550cc96cc">false</CSXUpdate>
+    <IntlLocPriority xmlns="4873beb7-5857-4685-be1f-d57550cc96cc" xsi:nil="true"/>
+    <UAProjectedTotalWords xmlns="4873beb7-5857-4685-be1f-d57550cc96cc" xsi:nil="true"/>
+    <AssetType xmlns="4873beb7-5857-4685-be1f-d57550cc96cc">TP</AssetType>
+    <MachineTranslated xmlns="4873beb7-5857-4685-be1f-d57550cc96cc">false</MachineTranslated>
+    <OutputCachingOn xmlns="4873beb7-5857-4685-be1f-d57550cc96cc">false</OutputCachingOn>
+    <TemplateStatus xmlns="4873beb7-5857-4685-be1f-d57550cc96cc">Complete</TemplateStatus>
+    <IsSearchable xmlns="4873beb7-5857-4685-be1f-d57550cc96cc">true</IsSearchable>
+    <ContentItem xmlns="4873beb7-5857-4685-be1f-d57550cc96cc" xsi:nil="true"/>
+    <HandoffToMSDN xmlns="4873beb7-5857-4685-be1f-d57550cc96cc" xsi:nil="true"/>
+    <ShowIn xmlns="4873beb7-5857-4685-be1f-d57550cc96cc">Show everywhere</ShowIn>
+    <ThumbnailAssetId xmlns="4873beb7-5857-4685-be1f-d57550cc96cc" xsi:nil="true"/>
+    <UALocComments xmlns="4873beb7-5857-4685-be1f-d57550cc96cc" xsi:nil="true"/>
+    <UALocRecommendation xmlns="4873beb7-5857-4685-be1f-d57550cc96cc">Localize</UALocRecommendation>
+    <LastModifiedDateTime xmlns="4873beb7-5857-4685-be1f-d57550cc96cc" xsi:nil="true"/>
+    <LegacyData xmlns="4873beb7-5857-4685-be1f-d57550cc96cc" xsi:nil="true"/>
+    <LocManualTestRequired xmlns="4873beb7-5857-4685-be1f-d57550cc96cc">false</LocManualTestRequired>
+    <LocMarketGroupTiers2 xmlns="4873beb7-5857-4685-be1f-d57550cc96cc" xsi:nil="true"/>
+    <ClipArtFilename xmlns="4873beb7-5857-4685-be1f-d57550cc96cc" xsi:nil="true"/>
+    <TPApplication xmlns="4873beb7-5857-4685-be1f-d57550cc96cc" xsi:nil="true"/>
+    <CSXHash xmlns="4873beb7-5857-4685-be1f-d57550cc96cc" xsi:nil="true"/>
+    <DirectSourceMarket xmlns="4873beb7-5857-4685-be1f-d57550cc96cc" xsi:nil="true"/>
+    <PrimaryImageGen xmlns="4873beb7-5857-4685-be1f-d57550cc96cc">true</PrimaryImageGen>
+    <PlannedPubDate xmlns="4873beb7-5857-4685-be1f-d57550cc96cc" xsi:nil="true"/>
+    <CSXSubmissionMarket xmlns="4873beb7-5857-4685-be1f-d57550cc96cc" xsi:nil="true"/>
+    <Downloads xmlns="4873beb7-5857-4685-be1f-d57550cc96cc">0</Downloads>
+    <ArtSampleDocs xmlns="4873beb7-5857-4685-be1f-d57550cc96cc" xsi:nil="true"/>
+    <TrustLevel xmlns="4873beb7-5857-4685-be1f-d57550cc96cc">1 Microsoft Managed Content</TrustLevel>
+    <BlockPublish xmlns="4873beb7-5857-4685-be1f-d57550cc96cc">false</BlockPublish>
+    <TPLaunchHelpLinkType xmlns="4873beb7-5857-4685-be1f-d57550cc96cc">Template</TPLaunchHelpLinkType>
+    <LocalizationTagsTaxHTField0 xmlns="4873beb7-5857-4685-be1f-d57550cc96cc">
+      <Terms xmlns="http://schemas.microsoft.com/office/infopath/2007/PartnerControls"/>
+    </LocalizationTagsTaxHTField0>
+    <BusinessGroup xmlns="4873beb7-5857-4685-be1f-d57550cc96cc" xsi:nil="true"/>
+    <Providers xmlns="4873beb7-5857-4685-be1f-d57550cc96cc" xsi:nil="true"/>
+    <TemplateTemplateType xmlns="4873beb7-5857-4685-be1f-d57550cc96cc">Word Document Template</TemplateTemplateType>
+    <TimesCloned xmlns="4873beb7-5857-4685-be1f-d57550cc96cc" xsi:nil="true"/>
+    <TPAppVersion xmlns="4873beb7-5857-4685-be1f-d57550cc96cc" xsi:nil="true"/>
+    <VoteCount xmlns="4873beb7-5857-4685-be1f-d57550cc96cc" xsi:nil="true"/>
+    <AverageRating xmlns="4873beb7-5857-4685-be1f-d57550cc96cc" xsi:nil="true"/>
+    <FeatureTagsTaxHTField0 xmlns="4873beb7-5857-4685-be1f-d57550cc96cc">
+      <Terms xmlns="http://schemas.microsoft.com/office/infopath/2007/PartnerControls"/>
+    </FeatureTagsTaxHTField0>
+    <Provider xmlns="4873beb7-5857-4685-be1f-d57550cc96cc" xsi:nil="true"/>
+    <UACurrentWords xmlns="4873beb7-5857-4685-be1f-d57550cc96cc" xsi:nil="true"/>
+    <AssetId xmlns="4873beb7-5857-4685-be1f-d57550cc96cc">TP103457714</AssetId>
+    <TPClientViewer xmlns="4873beb7-5857-4685-be1f-d57550cc96cc" xsi:nil="true"/>
+    <DSATActionTaken xmlns="4873beb7-5857-4685-be1f-d57550cc96cc" xsi:nil="true"/>
+    <APEditor xmlns="4873beb7-5857-4685-be1f-d57550cc96cc">
+      <UserInfo>
+        <DisplayName/>
+        <AccountId xsi:nil="true"/>
+        <AccountType/>
+      </UserInfo>
+    </APEditor>
+    <TPInstallLocation xmlns="4873beb7-5857-4685-be1f-d57550cc96cc" xsi:nil="true"/>
+    <OOCacheId xmlns="4873beb7-5857-4685-be1f-d57550cc96cc" xsi:nil="true"/>
+    <IsDeleted xmlns="4873beb7-5857-4685-be1f-d57550cc96cc">false</IsDeleted>
+    <PublishTargets xmlns="4873beb7-5857-4685-be1f-d57550cc96cc">OfficeOnlineVNext</PublishTargets>
+    <ApprovalLog xmlns="4873beb7-5857-4685-be1f-d57550cc96cc" xsi:nil="true"/>
+    <BugNumber xmlns="4873beb7-5857-4685-be1f-d57550cc96cc" xsi:nil="true"/>
+    <CrawlForDependencies xmlns="4873beb7-5857-4685-be1f-d57550cc96cc">false</CrawlForDependencies>
+    <InternalTagsTaxHTField0 xmlns="4873beb7-5857-4685-be1f-d57550cc96cc">
+      <Terms xmlns="http://schemas.microsoft.com/office/infopath/2007/PartnerControls"/>
+    </InternalTagsTaxHTField0>
+    <LastHandOff xmlns="4873beb7-5857-4685-be1f-d57550cc96cc" xsi:nil="true"/>
+    <Milestone xmlns="4873beb7-5857-4685-be1f-d57550cc96cc" xsi:nil="true"/>
+    <OriginalRelease xmlns="4873beb7-5857-4685-be1f-d57550cc96cc">15</OriginalRelease>
+    <RecommendationsModifier xmlns="4873beb7-5857-4685-be1f-d57550cc96cc" xsi:nil="true"/>
+    <ScenarioTagsTaxHTField0 xmlns="4873beb7-5857-4685-be1f-d57550cc96cc">
+      <Terms xmlns="http://schemas.microsoft.com/office/infopath/2007/PartnerControls"/>
+    </ScenarioTagsTaxHTField0>
+    <UANotes xmlns="4873beb7-5857-4685-be1f-d57550cc96cc" xsi:nil="true"/>
+  </documentManagement>
+</p:properties>
+</file>
+
+<file path=customXml/item3.xml><?xml version="1.0" encoding="utf-8"?>
+<?mso-contentType ?>
+<FormTemplates xmlns="http://schemas.microsoft.com/sharepoint/v3/contenttype/forms">
+  <Display>DocumentLibraryForm</Display>
+  <Edit>AssetEditForm</Edit>
+  <New>DocumentLibraryForm</New>
+</FormTemplates>
+</file>
+
 <file path=customXml/itemProps1.xml><?xml version="1.0" encoding="utf-8"?>
-<ds:datastoreItem xmlns:ds="http://schemas.openxmlformats.org/officeDocument/2006/customXml" ds:itemID="{499EA1EC-B023-4266-9865-E1EDA122A8C9}">
+<ds:datastoreItem xmlns:ds="http://schemas.openxmlformats.org/officeDocument/2006/customXml" ds:itemID="{9332E30D-EFB4-40E8-AB8F-C2E02C2E75EB}">
   <ds:schemaRefs>
-    <ds:schemaRef ds:uri="http://schemas.microsoft.com/sharepoint/v3/contenttype/forms"/>
+    <ds:schemaRef ds:uri="http://schemas.microsoft.com/office/2006/metadata/contentType"/>
+    <ds:schemaRef ds:uri="http://schemas.microsoft.com/office/2006/metadata/properties/metaAttributes"/>
+    <ds:schemaRef ds:uri="http://www.w3.org/2001/XMLSchema"/>
+    <ds:schemaRef ds:uri="http://schemas.microsoft.com/office/2006/metadata/properties"/>
+    <ds:schemaRef ds:uri="4873beb7-5857-4685-be1f-d57550cc96cc"/>
+    <ds:schemaRef ds:uri="http://schemas.microsoft.com/office/2006/documentManagement/types"/>
+    <ds:schemaRef ds:uri="http://schemas.microsoft.com/office/infopath/2007/PartnerControls"/>
+    <ds:schemaRef ds:uri="http://schemas.openxmlformats.org/package/2006/metadata/core-properties"/>
+    <ds:schemaRef ds:uri="http://purl.org/dc/elements/1.1/"/>
+    <ds:schemaRef ds:uri="http://purl.org/dc/terms/"/>
+    <ds:schemaRef ds:uri="http://schemas.microsoft.com/internal/obd"/>
   </ds:schemaRefs>
 </ds:datastoreItem>
 </file>
@@ -4480,19 +4612,9 @@
 </file>
 
 <file path=customXml/itemProps3.xml><?xml version="1.0" encoding="utf-8"?>
-<ds:datastoreItem xmlns:ds="http://schemas.openxmlformats.org/officeDocument/2006/customXml" ds:itemID="{9332E30D-EFB4-40E8-AB8F-C2E02C2E75EB}">
+<ds:datastoreItem xmlns:ds="http://schemas.openxmlformats.org/officeDocument/2006/customXml" ds:itemID="{499EA1EC-B023-4266-9865-E1EDA122A8C9}">
   <ds:schemaRefs>
-    <ds:schemaRef ds:uri="http://schemas.microsoft.com/office/2006/metadata/contentType"/>
-    <ds:schemaRef ds:uri="http://schemas.microsoft.com/office/2006/metadata/properties/metaAttributes"/>
-    <ds:schemaRef ds:uri="http://www.w3.org/2001/XMLSchema"/>
-    <ds:schemaRef ds:uri="http://schemas.microsoft.com/office/2006/metadata/properties"/>
-    <ds:schemaRef ds:uri="4873beb7-5857-4685-be1f-d57550cc96cc"/>
-    <ds:schemaRef ds:uri="http://schemas.microsoft.com/office/2006/documentManagement/types"/>
-    <ds:schemaRef ds:uri="http://schemas.microsoft.com/office/infopath/2007/PartnerControls"/>
-    <ds:schemaRef ds:uri="http://schemas.openxmlformats.org/package/2006/metadata/core-properties"/>
-    <ds:schemaRef ds:uri="http://purl.org/dc/elements/1.1/"/>
-    <ds:schemaRef ds:uri="http://purl.org/dc/terms/"/>
-    <ds:schemaRef ds:uri="http://schemas.microsoft.com/internal/obd"/>
+    <ds:schemaRef ds:uri="http://schemas.microsoft.com/sharepoint/v3/contenttype/forms"/>
   </ds:schemaRefs>
 </ds:datastoreItem>
 </file>
</xml_diff>